<commit_message>
Correction of a little bug when upload file on newBill
Correction d'un bug d'affichage à l'upload d'un fichier en créant une Bill, correction d'affichage des images dans la modale d'aperçu du justificatif de la bill, relecture et vérification des tests unitaires
</commit_message>
<xml_diff>
--- a/Plan de test end to end.docx
+++ b/Plan de test end to end.docx
@@ -109,92 +109,242 @@
           <w:bCs/>
           <w:sz w:val="26"/>
           <w:szCs w:val="26"/>
-          <w:lang w:val="en-US"/>
-        </w:rPr>
-      </w:pPr>
-      <w:r>
-        <w:rPr>
-          <w:b/>
-          <w:bCs/>
-          <w:sz w:val="26"/>
-          <w:szCs w:val="26"/>
-          <w:lang w:val="en-US"/>
-        </w:rPr>
-        <w:t xml:space="preserve">Plan de test End-to-End du </w:t>
-      </w:r>
-      <w:proofErr w:type="spellStart"/>
-      <w:r>
-        <w:rPr>
-          <w:b/>
-          <w:bCs/>
-          <w:sz w:val="26"/>
-          <w:szCs w:val="26"/>
-          <w:lang w:val="en-US"/>
-        </w:rPr>
-        <w:t>parcours</w:t>
-      </w:r>
-      <w:proofErr w:type="spellEnd"/>
-      <w:r>
-        <w:rPr>
-          <w:b/>
-          <w:bCs/>
-          <w:sz w:val="26"/>
-          <w:szCs w:val="26"/>
-          <w:lang w:val="en-US"/>
-        </w:rPr>
-        <w:t xml:space="preserve"> </w:t>
-      </w:r>
-      <w:proofErr w:type="spellStart"/>
-      <w:r>
-        <w:rPr>
-          <w:b/>
-          <w:bCs/>
-          <w:sz w:val="26"/>
-          <w:szCs w:val="26"/>
-          <w:lang w:val="en-US"/>
-        </w:rPr>
-        <w:t>employé</w:t>
-      </w:r>
-      <w:proofErr w:type="spellEnd"/>
-    </w:p>
-    <w:p>
-      <w:pPr>
-        <w:rPr>
-          <w:b/>
-          <w:bCs/>
-          <w:sz w:val="26"/>
-          <w:szCs w:val="26"/>
-          <w:lang w:val="en-US"/>
-        </w:rPr>
-      </w:pPr>
-      <w:proofErr w:type="spellStart"/>
-      <w:r>
-        <w:rPr>
-          <w:b/>
-          <w:bCs/>
-          <w:sz w:val="26"/>
-          <w:szCs w:val="26"/>
-          <w:lang w:val="en-US"/>
-        </w:rPr>
-        <w:t>Scénario</w:t>
-      </w:r>
-      <w:proofErr w:type="spellEnd"/>
-      <w:r>
-        <w:rPr>
-          <w:b/>
-          <w:bCs/>
-          <w:sz w:val="26"/>
-          <w:szCs w:val="26"/>
-          <w:lang w:val="en-US"/>
-        </w:rPr>
-        <w:t xml:space="preserve"> 1</w:t>
-      </w:r>
-    </w:p>
-    <w:p>
-      <w:pPr>
-        <w:spacing w:after="0" w:line="276" w:lineRule="auto"/>
-      </w:pPr>
-      <w:proofErr w:type="spellStart"/>
+        </w:rPr>
+      </w:pPr>
+      <w:r>
+        <w:rPr>
+          <w:b/>
+          <w:bCs/>
+          <w:sz w:val="26"/>
+          <w:szCs w:val="26"/>
+        </w:rPr>
+        <w:t>Plan de test End-to-End du parcours employé</w:t>
+      </w:r>
+    </w:p>
+    <w:p>
+      <w:pPr>
+        <w:rPr>
+          <w:b/>
+          <w:bCs/>
+          <w:sz w:val="26"/>
+          <w:szCs w:val="26"/>
+        </w:rPr>
+      </w:pPr>
+      <w:r>
+        <w:rPr>
+          <w:b/>
+          <w:bCs/>
+          <w:sz w:val="26"/>
+          <w:szCs w:val="26"/>
+        </w:rPr>
+        <w:t>Scénario 1</w:t>
+      </w:r>
+    </w:p>
+    <w:p>
+      <w:pPr>
+        <w:spacing w:after="0" w:line="276" w:lineRule="auto"/>
+      </w:pPr>
+      <w:r>
+        <w:rPr>
+          <w:b/>
+          <w:bCs/>
+        </w:rPr>
+        <w:t xml:space="preserve">Given </w:t>
+      </w:r>
+      <w:r>
+        <w:t>Je suis un visiteur</w:t>
+      </w:r>
+      <w:r>
+        <w:t xml:space="preserve"> (non connecté) sur la page Login</w:t>
+      </w:r>
+    </w:p>
+    <w:p>
+      <w:pPr>
+        <w:spacing w:after="0" w:line="276" w:lineRule="auto"/>
+      </w:pPr>
+      <w:proofErr w:type="spellStart"/>
+      <w:r>
+        <w:rPr>
+          <w:b/>
+          <w:bCs/>
+        </w:rPr>
+        <w:t>When</w:t>
+      </w:r>
+      <w:proofErr w:type="spellEnd"/>
+      <w:r>
+        <w:rPr>
+          <w:b/>
+          <w:bCs/>
+        </w:rPr>
+        <w:t xml:space="preserve"> </w:t>
+      </w:r>
+      <w:r>
+        <w:t xml:space="preserve">Je ne complète pas le champ e-mail ou le champ </w:t>
+      </w:r>
+      <w:proofErr w:type="spellStart"/>
+      <w:r>
+        <w:t>password</w:t>
+      </w:r>
+      <w:proofErr w:type="spellEnd"/>
+      <w:r>
+        <w:t xml:space="preserve"> de la modale de connexion « Employé », et je clique sur le bouton se connecter</w:t>
+      </w:r>
+    </w:p>
+    <w:p>
+      <w:pPr>
+        <w:spacing w:after="0" w:line="276" w:lineRule="auto"/>
+      </w:pPr>
+      <w:proofErr w:type="spellStart"/>
+      <w:r>
+        <w:rPr>
+          <w:b/>
+          <w:bCs/>
+        </w:rPr>
+        <w:t>Then</w:t>
+      </w:r>
+      <w:proofErr w:type="spellEnd"/>
+      <w:r>
+        <w:rPr>
+          <w:b/>
+          <w:bCs/>
+        </w:rPr>
+        <w:t xml:space="preserve"> </w:t>
+      </w:r>
+      <w:r>
+        <w:t>Je reste sur l</w:t>
+      </w:r>
+      <w:r>
+        <w:t>a page Login et un message m’invite à remplir le champ manquant</w:t>
+      </w:r>
+    </w:p>
+    <w:p>
+      <w:pPr>
+        <w:spacing w:after="0" w:line="276" w:lineRule="auto"/>
+      </w:pPr>
+    </w:p>
+    <w:p>
+      <w:pPr>
+        <w:spacing w:after="0" w:line="276" w:lineRule="auto"/>
+        <w:rPr>
+          <w:b/>
+          <w:bCs/>
+          <w:sz w:val="26"/>
+          <w:szCs w:val="26"/>
+        </w:rPr>
+      </w:pPr>
+      <w:r>
+        <w:rPr>
+          <w:b/>
+          <w:bCs/>
+          <w:sz w:val="26"/>
+          <w:szCs w:val="26"/>
+        </w:rPr>
+        <w:t>Scénario 2</w:t>
+      </w:r>
+    </w:p>
+    <w:p>
+      <w:pPr>
+        <w:spacing w:after="0" w:line="276" w:lineRule="auto"/>
+      </w:pPr>
+      <w:r>
+        <w:rPr>
+          <w:b/>
+          <w:bCs/>
+        </w:rPr>
+        <w:t xml:space="preserve">Given </w:t>
+      </w:r>
+      <w:r>
+        <w:t>Je suis un visiteur</w:t>
+      </w:r>
+      <w:r>
+        <w:t xml:space="preserve"> (non connecté) sur la page Login</w:t>
+      </w:r>
+    </w:p>
+    <w:p>
+      <w:pPr>
+        <w:spacing w:after="0" w:line="276" w:lineRule="auto"/>
+      </w:pPr>
+      <w:proofErr w:type="spellStart"/>
+      <w:r>
+        <w:rPr>
+          <w:b/>
+          <w:bCs/>
+        </w:rPr>
+        <w:t>When</w:t>
+      </w:r>
+      <w:proofErr w:type="spellEnd"/>
+      <w:r>
+        <w:rPr>
+          <w:b/>
+          <w:bCs/>
+        </w:rPr>
+        <w:t xml:space="preserve"> </w:t>
+      </w:r>
+      <w:r>
+        <w:t xml:space="preserve">Je remplis le champ e-mail du login employé au mauvais format (sans la forme </w:t>
+      </w:r>
+      <w:proofErr w:type="spellStart"/>
+      <w:r>
+        <w:t>chaîne@chaîne</w:t>
+      </w:r>
+      <w:proofErr w:type="spellEnd"/>
+      <w:r>
+        <w:t>) et je clique sur le bouton « Se connecter »</w:t>
+      </w:r>
+    </w:p>
+    <w:p>
+      <w:pPr>
+        <w:spacing w:after="0" w:line="276" w:lineRule="auto"/>
+      </w:pPr>
+      <w:proofErr w:type="spellStart"/>
+      <w:r>
+        <w:rPr>
+          <w:b/>
+          <w:bCs/>
+        </w:rPr>
+        <w:t>Then</w:t>
+      </w:r>
+      <w:proofErr w:type="spellEnd"/>
+      <w:r>
+        <w:rPr>
+          <w:b/>
+          <w:bCs/>
+        </w:rPr>
+        <w:t xml:space="preserve"> </w:t>
+      </w:r>
+      <w:r>
+        <w:t>Je reste sur la page Login et je suis invité à remplir le champ e-mail au bon format</w:t>
+      </w:r>
+    </w:p>
+    <w:p>
+      <w:pPr>
+        <w:spacing w:after="0" w:line="276" w:lineRule="auto"/>
+      </w:pPr>
+    </w:p>
+    <w:p>
+      <w:pPr>
+        <w:spacing w:after="0" w:line="276" w:lineRule="auto"/>
+        <w:rPr>
+          <w:b/>
+          <w:bCs/>
+          <w:sz w:val="26"/>
+          <w:szCs w:val="26"/>
+        </w:rPr>
+      </w:pPr>
+      <w:r>
+        <w:rPr>
+          <w:b/>
+          <w:bCs/>
+          <w:sz w:val="26"/>
+          <w:szCs w:val="26"/>
+        </w:rPr>
+        <w:t>Scénario 3</w:t>
+      </w:r>
+    </w:p>
+    <w:p>
+      <w:pPr>
+        <w:spacing w:after="0" w:line="276" w:lineRule="auto"/>
+      </w:pPr>
       <w:r>
         <w:rPr>
           <w:b/>
@@ -202,12 +352,7 @@
         </w:rPr>
         <w:t>Given</w:t>
       </w:r>
-      <w:proofErr w:type="spellEnd"/>
-      <w:r>
-        <w:rPr>
-          <w:b/>
-          <w:bCs/>
-        </w:rPr>
+      <w:r>
         <w:t xml:space="preserve"> </w:t>
       </w:r>
       <w:r>
@@ -231,23 +376,27 @@
       </w:r>
       <w:proofErr w:type="spellEnd"/>
       <w:r>
-        <w:rPr>
-          <w:b/>
-          <w:bCs/>
-        </w:rPr>
-        <w:t xml:space="preserve"> </w:t>
-      </w:r>
-      <w:r>
-        <w:t xml:space="preserve">Je ne complète pas le champ e-mail ou le champ </w:t>
+        <w:t xml:space="preserve"> </w:t>
+      </w:r>
+      <w:r>
+        <w:t xml:space="preserve">Je remplis le champ e-mail du login administrateur au bon format (sous la forme </w:t>
+      </w:r>
+      <w:proofErr w:type="spellStart"/>
+      <w:r>
+        <w:t>chaîne@chaîne</w:t>
+      </w:r>
+      <w:proofErr w:type="spellEnd"/>
+      <w:r>
+        <w:t>),</w:t>
+      </w:r>
+      <w:r>
+        <w:t xml:space="preserve"> mais que je ne remplis pas le champ </w:t>
       </w:r>
       <w:proofErr w:type="spellStart"/>
       <w:r>
         <w:t>password</w:t>
       </w:r>
       <w:proofErr w:type="spellEnd"/>
-      <w:r>
-        <w:t xml:space="preserve"> de la modale de connexion « Employé », et je clique sur le bouton se connecter</w:t>
-      </w:r>
     </w:p>
     <w:p>
       <w:pPr>
@@ -263,18 +412,13 @@
       </w:r>
       <w:proofErr w:type="spellEnd"/>
       <w:r>
-        <w:rPr>
-          <w:b/>
-          <w:bCs/>
-        </w:rPr>
-        <w:t xml:space="preserve"> </w:t>
-      </w:r>
-      <w:r>
-        <w:t>Je reste sur l</w:t>
-      </w:r>
-      <w:r>
-        <w:t>a page Login et un message m’invite à remplir le champ manquant</w:t>
-      </w:r>
+        <w:t xml:space="preserve"> Je reste sur la page Login et je suis invité à renseigner le champ </w:t>
+      </w:r>
+      <w:proofErr w:type="spellStart"/>
+      <w:r>
+        <w:t>password</w:t>
+      </w:r>
+      <w:proofErr w:type="spellEnd"/>
     </w:p>
     <w:p>
       <w:pPr>
@@ -307,14 +451,133 @@
           <w:sz w:val="26"/>
           <w:szCs w:val="26"/>
         </w:rPr>
-        <w:t>2</w:t>
-      </w:r>
-    </w:p>
-    <w:p>
-      <w:pPr>
-        <w:spacing w:after="0" w:line="276" w:lineRule="auto"/>
-      </w:pPr>
-      <w:proofErr w:type="spellStart"/>
+        <w:t>4</w:t>
+      </w:r>
+    </w:p>
+    <w:p>
+      <w:pPr>
+        <w:spacing w:after="0" w:line="276" w:lineRule="auto"/>
+      </w:pPr>
+      <w:r>
+        <w:rPr>
+          <w:b/>
+          <w:bCs/>
+        </w:rPr>
+        <w:t xml:space="preserve">Given </w:t>
+      </w:r>
+      <w:r>
+        <w:t>Je suis un visiteur</w:t>
+      </w:r>
+      <w:r>
+        <w:t xml:space="preserve"> (non connecté) sur la page Login</w:t>
+      </w:r>
+    </w:p>
+    <w:p>
+      <w:pPr>
+        <w:spacing w:after="0" w:line="276" w:lineRule="auto"/>
+      </w:pPr>
+      <w:proofErr w:type="spellStart"/>
+      <w:r>
+        <w:rPr>
+          <w:b/>
+          <w:bCs/>
+        </w:rPr>
+        <w:t>When</w:t>
+      </w:r>
+      <w:proofErr w:type="spellEnd"/>
+      <w:r>
+        <w:rPr>
+          <w:b/>
+          <w:bCs/>
+        </w:rPr>
+        <w:t xml:space="preserve"> </w:t>
+      </w:r>
+      <w:r>
+        <w:t xml:space="preserve">Je remplis le champ e-mail du login administrateur au bon format (sous la forme </w:t>
+      </w:r>
+      <w:proofErr w:type="spellStart"/>
+      <w:r>
+        <w:t>chaîne@chaîne</w:t>
+      </w:r>
+      <w:proofErr w:type="spellEnd"/>
+      <w:r>
+        <w:t xml:space="preserve">), le champ </w:t>
+      </w:r>
+      <w:proofErr w:type="spellStart"/>
+      <w:r>
+        <w:t>password</w:t>
+      </w:r>
+      <w:proofErr w:type="spellEnd"/>
+      <w:r>
+        <w:t xml:space="preserve"> du login administrateur et je clique sur le bouton Se connecter</w:t>
+      </w:r>
+    </w:p>
+    <w:p>
+      <w:pPr>
+        <w:spacing w:after="0" w:line="276" w:lineRule="auto"/>
+        <w:rPr>
+          <w:b/>
+          <w:bCs/>
+        </w:rPr>
+      </w:pPr>
+      <w:proofErr w:type="spellStart"/>
+      <w:r>
+        <w:rPr>
+          <w:b/>
+          <w:bCs/>
+        </w:rPr>
+        <w:t>Then</w:t>
+      </w:r>
+      <w:proofErr w:type="spellEnd"/>
+      <w:r>
+        <w:rPr>
+          <w:b/>
+          <w:bCs/>
+        </w:rPr>
+        <w:t xml:space="preserve"> </w:t>
+      </w:r>
+      <w:r>
+        <w:t>Je suis envoyé sur la page Dashboard Employé</w:t>
+      </w:r>
+    </w:p>
+    <w:p>
+      <w:pPr>
+        <w:spacing w:after="0" w:line="276" w:lineRule="auto"/>
+      </w:pPr>
+    </w:p>
+    <w:p>
+      <w:pPr>
+        <w:spacing w:after="0" w:line="276" w:lineRule="auto"/>
+        <w:rPr>
+          <w:b/>
+          <w:bCs/>
+          <w:sz w:val="26"/>
+          <w:szCs w:val="26"/>
+        </w:rPr>
+      </w:pPr>
+      <w:r>
+        <w:rPr>
+          <w:b/>
+          <w:bCs/>
+          <w:sz w:val="26"/>
+          <w:szCs w:val="26"/>
+        </w:rPr>
+        <w:t xml:space="preserve">Scénario </w:t>
+      </w:r>
+      <w:r>
+        <w:rPr>
+          <w:b/>
+          <w:bCs/>
+          <w:sz w:val="26"/>
+          <w:szCs w:val="26"/>
+        </w:rPr>
+        <w:t>5</w:t>
+      </w:r>
+    </w:p>
+    <w:p>
+      <w:pPr>
+        <w:spacing w:after="0" w:line="276" w:lineRule="auto"/>
+      </w:pPr>
       <w:r>
         <w:rPr>
           <w:b/>
@@ -322,19 +585,18 @@
         </w:rPr>
         <w:t>Given</w:t>
       </w:r>
-      <w:proofErr w:type="spellEnd"/>
-      <w:r>
-        <w:rPr>
-          <w:b/>
-          <w:bCs/>
-        </w:rPr>
-        <w:t xml:space="preserve"> </w:t>
-      </w:r>
-      <w:r>
-        <w:t>Je suis un visiteur</w:t>
-      </w:r>
-      <w:r>
-        <w:t xml:space="preserve"> (non connecté) sur la page Login</w:t>
+      <w:r>
+        <w:rPr>
+          <w:b/>
+          <w:bCs/>
+        </w:rPr>
+        <w:t xml:space="preserve"> </w:t>
+      </w:r>
+      <w:r>
+        <w:t>Je suis connecté en tant qu’employé</w:t>
+      </w:r>
+      <w:r>
+        <w:t xml:space="preserve"> sur la page Bills</w:t>
       </w:r>
     </w:p>
     <w:p>
@@ -358,30 +620,10 @@
         <w:t xml:space="preserve"> </w:t>
       </w:r>
       <w:r>
-        <w:t xml:space="preserve">Je remplis le champ e-mail du login </w:t>
-      </w:r>
-      <w:r>
-        <w:t>employé</w:t>
-      </w:r>
-      <w:r>
-        <w:t xml:space="preserve"> au mauvais format (sans la forme </w:t>
-      </w:r>
-      <w:proofErr w:type="spellStart"/>
-      <w:r>
-        <w:t>chaîne@chaîne</w:t>
-      </w:r>
-      <w:proofErr w:type="spellEnd"/>
-      <w:r>
-        <w:t xml:space="preserve">) et je clique sur le bouton </w:t>
-      </w:r>
-      <w:r>
-        <w:t>« </w:t>
-      </w:r>
-      <w:r>
-        <w:t>Se connecter</w:t>
-      </w:r>
-      <w:r>
-        <w:t> »</w:t>
+        <w:t>Je clique sur l</w:t>
+      </w:r>
+      <w:r>
+        <w:t>’œil qui correspond à la note de frais se trouvant sur la même ligne</w:t>
       </w:r>
     </w:p>
     <w:p>
@@ -405,7 +647,7 @@
         <w:t xml:space="preserve"> </w:t>
       </w:r>
       <w:r>
-        <w:t>Je reste sur la page Login et je suis invité à remplir le champ e-mail au bon format</w:t>
+        <w:t>Je peux visualiser le justificatif fourni au moment de l’ajout de ma note de frais</w:t>
       </w:r>
     </w:p>
     <w:p>
@@ -439,14 +681,13 @@
           <w:sz w:val="26"/>
           <w:szCs w:val="26"/>
         </w:rPr>
-        <w:t>3</w:t>
-      </w:r>
-    </w:p>
-    <w:p>
-      <w:pPr>
-        <w:spacing w:after="0" w:line="276" w:lineRule="auto"/>
-      </w:pPr>
-      <w:proofErr w:type="spellStart"/>
+        <w:t>6</w:t>
+      </w:r>
+    </w:p>
+    <w:p>
+      <w:pPr>
+        <w:spacing w:after="0" w:line="276" w:lineRule="auto"/>
+      </w:pPr>
       <w:r>
         <w:rPr>
           <w:b/>
@@ -454,19 +695,21 @@
         </w:rPr>
         <w:t>Given</w:t>
       </w:r>
-      <w:proofErr w:type="spellEnd"/>
-      <w:r>
-        <w:rPr>
-          <w:b/>
-          <w:bCs/>
-        </w:rPr>
-        <w:t xml:space="preserve"> </w:t>
-      </w:r>
-      <w:r>
-        <w:t>Je suis un visiteur</w:t>
-      </w:r>
-      <w:r>
-        <w:t xml:space="preserve"> (non connecté) sur la page Login</w:t>
+      <w:r>
+        <w:rPr>
+          <w:b/>
+          <w:bCs/>
+        </w:rPr>
+        <w:t xml:space="preserve"> </w:t>
+      </w:r>
+      <w:r>
+        <w:t>Je suis connecté en tant qu’employé</w:t>
+      </w:r>
+      <w:r>
+        <w:t xml:space="preserve"> </w:t>
+      </w:r>
+      <w:r>
+        <w:t>sur la page Bills</w:t>
       </w:r>
     </w:p>
     <w:p>
@@ -490,32 +733,15 @@
         <w:t xml:space="preserve"> </w:t>
       </w:r>
       <w:r>
-        <w:t xml:space="preserve">Je remplis le champ e-mail du login administrateur au bon format (sous la forme </w:t>
-      </w:r>
-      <w:proofErr w:type="spellStart"/>
-      <w:r>
-        <w:t>chaîne@chaîne</w:t>
-      </w:r>
-      <w:proofErr w:type="spellEnd"/>
-      <w:r>
-        <w:t xml:space="preserve">), le champ </w:t>
-      </w:r>
-      <w:proofErr w:type="spellStart"/>
-      <w:r>
-        <w:t>password</w:t>
-      </w:r>
-      <w:proofErr w:type="spellEnd"/>
-      <w:r>
-        <w:t xml:space="preserve"> du login administrateur et je clique sur le bouton Se connecter</w:t>
-      </w:r>
-    </w:p>
-    <w:p>
-      <w:pPr>
-        <w:spacing w:after="0" w:line="276" w:lineRule="auto"/>
-        <w:rPr>
-          <w:b/>
-          <w:bCs/>
-        </w:rPr>
+        <w:t xml:space="preserve">Je clique sur </w:t>
+      </w:r>
+      <w:r>
+        <w:t>la flèche qui correspond à la note de frais se trouvant sur la même ligne</w:t>
+      </w:r>
+    </w:p>
+    <w:p>
+      <w:pPr>
+        <w:spacing w:after="0" w:line="276" w:lineRule="auto"/>
       </w:pPr>
       <w:proofErr w:type="spellStart"/>
       <w:r>
@@ -534,417 +760,34 @@
         <w:t xml:space="preserve"> </w:t>
       </w:r>
       <w:r>
-        <w:t>Je suis envoyé sur la page Dashboard</w:t>
-      </w:r>
-      <w:r>
-        <w:t xml:space="preserve"> Employé</w:t>
-      </w:r>
-    </w:p>
-    <w:p>
-      <w:pPr>
-        <w:spacing w:after="0" w:line="276" w:lineRule="auto"/>
-      </w:pPr>
-    </w:p>
-    <w:p>
-      <w:pPr>
-        <w:spacing w:after="0" w:line="276" w:lineRule="auto"/>
-        <w:rPr>
-          <w:b/>
-          <w:bCs/>
-          <w:sz w:val="26"/>
-          <w:szCs w:val="26"/>
-        </w:rPr>
-      </w:pPr>
-      <w:r>
-        <w:rPr>
-          <w:b/>
-          <w:bCs/>
-          <w:sz w:val="26"/>
-          <w:szCs w:val="26"/>
-        </w:rPr>
-        <w:t xml:space="preserve">Scénario </w:t>
-      </w:r>
-      <w:r>
-        <w:rPr>
-          <w:b/>
-          <w:bCs/>
-          <w:sz w:val="26"/>
-          <w:szCs w:val="26"/>
-        </w:rPr>
-        <w:t>4</w:t>
-      </w:r>
-    </w:p>
-    <w:p>
-      <w:pPr>
-        <w:spacing w:after="0" w:line="276" w:lineRule="auto"/>
-      </w:pPr>
-      <w:proofErr w:type="spellStart"/>
-      <w:r>
-        <w:rPr>
-          <w:b/>
-          <w:bCs/>
-        </w:rPr>
-        <w:t>Given</w:t>
-      </w:r>
-      <w:proofErr w:type="spellEnd"/>
-      <w:r>
-        <w:rPr>
-          <w:b/>
-          <w:bCs/>
-        </w:rPr>
-        <w:t xml:space="preserve"> </w:t>
-      </w:r>
-      <w:r>
-        <w:t>Je suis connecté en tant qu’employé</w:t>
-      </w:r>
-    </w:p>
-    <w:p>
-      <w:pPr>
-        <w:spacing w:after="0" w:line="276" w:lineRule="auto"/>
-      </w:pPr>
-      <w:proofErr w:type="spellStart"/>
-      <w:r>
-        <w:rPr>
-          <w:b/>
-          <w:bCs/>
-        </w:rPr>
-        <w:t>When</w:t>
-      </w:r>
-      <w:proofErr w:type="spellEnd"/>
-      <w:r>
-        <w:rPr>
-          <w:b/>
-          <w:bCs/>
-        </w:rPr>
-        <w:t xml:space="preserve"> </w:t>
-      </w:r>
-      <w:r>
-        <w:t>Je clique sur l</w:t>
-      </w:r>
-      <w:r>
-        <w:t>’œil qui correspond à la note de frais se trouvant sur la même ligne</w:t>
-      </w:r>
-    </w:p>
-    <w:p>
-      <w:pPr>
-        <w:spacing w:after="0" w:line="276" w:lineRule="auto"/>
-      </w:pPr>
-      <w:proofErr w:type="spellStart"/>
-      <w:r>
-        <w:rPr>
-          <w:b/>
-          <w:bCs/>
-        </w:rPr>
-        <w:t>Then</w:t>
-      </w:r>
-      <w:proofErr w:type="spellEnd"/>
-      <w:r>
-        <w:rPr>
-          <w:b/>
-          <w:bCs/>
-        </w:rPr>
-        <w:t xml:space="preserve"> </w:t>
-      </w:r>
-      <w:r>
-        <w:t>Je peux visualiser le justificatif fourni au moment de l’ajout de ma note de frais</w:t>
-      </w:r>
-    </w:p>
-    <w:p>
-      <w:pPr>
-        <w:spacing w:after="0" w:line="276" w:lineRule="auto"/>
-      </w:pPr>
-    </w:p>
-    <w:p>
-      <w:pPr>
-        <w:spacing w:after="0" w:line="276" w:lineRule="auto"/>
-        <w:rPr>
-          <w:b/>
-          <w:bCs/>
-          <w:sz w:val="26"/>
-          <w:szCs w:val="26"/>
-        </w:rPr>
-      </w:pPr>
-      <w:r>
-        <w:rPr>
-          <w:b/>
-          <w:bCs/>
-          <w:sz w:val="26"/>
-          <w:szCs w:val="26"/>
-        </w:rPr>
-        <w:t xml:space="preserve">Scénario </w:t>
-      </w:r>
-      <w:r>
-        <w:rPr>
-          <w:b/>
-          <w:bCs/>
-          <w:sz w:val="26"/>
-          <w:szCs w:val="26"/>
-        </w:rPr>
-        <w:t>5</w:t>
-      </w:r>
-    </w:p>
-    <w:p>
-      <w:pPr>
-        <w:spacing w:after="0" w:line="276" w:lineRule="auto"/>
-      </w:pPr>
-      <w:proofErr w:type="spellStart"/>
-      <w:r>
-        <w:rPr>
-          <w:b/>
-          <w:bCs/>
-        </w:rPr>
-        <w:t>Given</w:t>
-      </w:r>
-      <w:proofErr w:type="spellEnd"/>
-      <w:r>
-        <w:rPr>
-          <w:b/>
-          <w:bCs/>
-        </w:rPr>
-        <w:t xml:space="preserve"> </w:t>
-      </w:r>
-      <w:r>
-        <w:t>Je suis connecté en tant qu’employé</w:t>
-      </w:r>
-    </w:p>
-    <w:p>
-      <w:pPr>
-        <w:spacing w:after="0" w:line="276" w:lineRule="auto"/>
-      </w:pPr>
-      <w:proofErr w:type="spellStart"/>
-      <w:r>
-        <w:rPr>
-          <w:b/>
-          <w:bCs/>
-        </w:rPr>
-        <w:t>When</w:t>
-      </w:r>
-      <w:proofErr w:type="spellEnd"/>
-      <w:r>
-        <w:rPr>
-          <w:b/>
-          <w:bCs/>
-        </w:rPr>
-        <w:t xml:space="preserve"> </w:t>
-      </w:r>
-      <w:r>
-        <w:t xml:space="preserve">Je clique sur </w:t>
-      </w:r>
-      <w:r>
-        <w:t>la flèche</w:t>
-      </w:r>
-      <w:r>
-        <w:t xml:space="preserve"> qui correspond à la note de frais se trouvant sur la même ligne</w:t>
-      </w:r>
-    </w:p>
-    <w:p>
-      <w:pPr>
-        <w:spacing w:after="0" w:line="276" w:lineRule="auto"/>
-        <w:rPr>
-          <w:b/>
-          <w:bCs/>
-        </w:rPr>
-      </w:pPr>
-      <w:proofErr w:type="spellStart"/>
-      <w:r>
-        <w:rPr>
-          <w:b/>
-          <w:bCs/>
-        </w:rPr>
-        <w:t>Then</w:t>
-      </w:r>
-      <w:proofErr w:type="spellEnd"/>
-      <w:r>
-        <w:rPr>
-          <w:b/>
-          <w:bCs/>
-        </w:rPr>
-        <w:t xml:space="preserve"> </w:t>
-      </w:r>
-      <w:r>
         <w:t>Je peux télécharger le justificatif de ma note de frais</w:t>
       </w:r>
       <w:r>
-        <w:t xml:space="preserve"> </w:t>
-      </w:r>
-      <w:r>
-        <w:t xml:space="preserve">fourni au moment de l’ajout de </w:t>
-      </w:r>
-      <w:r>
-        <w:t>celle-ci</w:t>
-      </w:r>
-    </w:p>
-    <w:p>
-      <w:pPr>
-        <w:spacing w:after="0" w:line="276" w:lineRule="auto"/>
-      </w:pPr>
-    </w:p>
-    <w:p>
-      <w:pPr>
-        <w:spacing w:after="0" w:line="276" w:lineRule="auto"/>
-        <w:rPr>
-          <w:b/>
-          <w:bCs/>
-          <w:sz w:val="26"/>
-          <w:szCs w:val="26"/>
-          <w:lang w:val="en-US"/>
-        </w:rPr>
-      </w:pPr>
-      <w:proofErr w:type="spellStart"/>
-      <w:r>
-        <w:rPr>
-          <w:b/>
-          <w:bCs/>
-          <w:sz w:val="26"/>
-          <w:szCs w:val="26"/>
-          <w:lang w:val="en-US"/>
-        </w:rPr>
-        <w:t>Scénario</w:t>
-      </w:r>
-      <w:proofErr w:type="spellEnd"/>
-      <w:r>
-        <w:rPr>
-          <w:b/>
-          <w:bCs/>
-          <w:sz w:val="26"/>
-          <w:szCs w:val="26"/>
-          <w:lang w:val="en-US"/>
-        </w:rPr>
-        <w:t xml:space="preserve"> </w:t>
-      </w:r>
-      <w:r>
-        <w:rPr>
-          <w:b/>
-          <w:bCs/>
-          <w:sz w:val="26"/>
-          <w:szCs w:val="26"/>
-          <w:lang w:val="en-US"/>
-        </w:rPr>
-        <w:t>6</w:t>
-      </w:r>
-    </w:p>
-    <w:p>
-      <w:pPr>
-        <w:spacing w:after="0" w:line="276" w:lineRule="auto"/>
-      </w:pPr>
-      <w:proofErr w:type="spellStart"/>
-      <w:r>
-        <w:rPr>
-          <w:b/>
-          <w:bCs/>
-        </w:rPr>
-        <w:t>Given</w:t>
-      </w:r>
-      <w:proofErr w:type="spellEnd"/>
-      <w:r>
-        <w:rPr>
-          <w:b/>
-          <w:bCs/>
-        </w:rPr>
-        <w:t xml:space="preserve"> </w:t>
-      </w:r>
-      <w:r>
-        <w:t>Je suis connecté en tant qu’employé</w:t>
-      </w:r>
-    </w:p>
-    <w:p>
-      <w:pPr>
-        <w:spacing w:after="0" w:line="276" w:lineRule="auto"/>
-      </w:pPr>
-      <w:proofErr w:type="spellStart"/>
-      <w:r>
-        <w:rPr>
-          <w:b/>
-          <w:bCs/>
-        </w:rPr>
-        <w:t>When</w:t>
-      </w:r>
-      <w:proofErr w:type="spellEnd"/>
-      <w:r>
-        <w:rPr>
-          <w:b/>
-          <w:bCs/>
-        </w:rPr>
-        <w:t xml:space="preserve"> </w:t>
-      </w:r>
-      <w:r>
-        <w:t>Je clique sur l</w:t>
-      </w:r>
-      <w:r>
-        <w:t>e bouton « Nouvelle note de frais »</w:t>
-      </w:r>
-    </w:p>
-    <w:p>
-      <w:pPr>
-        <w:spacing w:after="0" w:line="276" w:lineRule="auto"/>
-      </w:pPr>
-      <w:proofErr w:type="spellStart"/>
-      <w:r>
-        <w:rPr>
-          <w:b/>
-          <w:bCs/>
-        </w:rPr>
-        <w:t>Then</w:t>
-      </w:r>
-      <w:proofErr w:type="spellEnd"/>
-      <w:r>
-        <w:rPr>
-          <w:b/>
-          <w:bCs/>
-        </w:rPr>
-        <w:t xml:space="preserve"> </w:t>
-      </w:r>
-      <w:r>
-        <w:t>Je suis envoyé s</w:t>
-      </w:r>
-      <w:r>
-        <w:t xml:space="preserve">ur la page </w:t>
-      </w:r>
-      <w:proofErr w:type="spellStart"/>
-      <w:r>
-        <w:t>NewBill</w:t>
-      </w:r>
-      <w:proofErr w:type="spellEnd"/>
-      <w:r>
-        <w:t xml:space="preserve">  </w:t>
-      </w:r>
-    </w:p>
-    <w:p>
-      <w:pPr>
-        <w:spacing w:after="0" w:line="276" w:lineRule="auto"/>
-      </w:pPr>
-    </w:p>
-    <w:p>
-      <w:pPr>
-        <w:spacing w:after="0" w:line="276" w:lineRule="auto"/>
-        <w:rPr>
-          <w:b/>
-          <w:bCs/>
-          <w:sz w:val="26"/>
-          <w:szCs w:val="26"/>
-        </w:rPr>
-      </w:pPr>
-    </w:p>
-    <w:p>
-      <w:pPr>
-        <w:spacing w:after="0" w:line="276" w:lineRule="auto"/>
-        <w:rPr>
-          <w:b/>
-          <w:bCs/>
-          <w:sz w:val="26"/>
-          <w:szCs w:val="26"/>
-        </w:rPr>
-      </w:pPr>
-    </w:p>
-    <w:p>
-      <w:pPr>
-        <w:spacing w:after="0" w:line="276" w:lineRule="auto"/>
-        <w:rPr>
-          <w:b/>
-          <w:bCs/>
-          <w:sz w:val="26"/>
-          <w:szCs w:val="26"/>
-        </w:rPr>
+        <w:t xml:space="preserve"> fourni au moment de l’ajout de celle-ci</w:t>
+      </w:r>
+    </w:p>
+    <w:p>
+      <w:pPr>
+        <w:spacing w:after="0" w:line="276" w:lineRule="auto"/>
+      </w:pPr>
+    </w:p>
+    <w:p>
+      <w:pPr>
+        <w:spacing w:after="0" w:line="276" w:lineRule="auto"/>
+      </w:pPr>
+    </w:p>
+    <w:p>
+      <w:pPr>
+        <w:spacing w:after="0" w:line="276" w:lineRule="auto"/>
+        <w:rPr>
+          <w:b/>
+          <w:bCs/>
+        </w:rPr>
+      </w:pPr>
+    </w:p>
+    <w:p>
+      <w:pPr>
+        <w:spacing w:after="0" w:line="276" w:lineRule="auto"/>
       </w:pPr>
     </w:p>
     <w:p>
@@ -981,7 +824,6 @@
       <w:pPr>
         <w:spacing w:after="0" w:line="276" w:lineRule="auto"/>
       </w:pPr>
-      <w:proofErr w:type="spellStart"/>
       <w:r>
         <w:rPr>
           <w:b/>
@@ -989,7 +831,136 @@
         </w:rPr>
         <w:t>Given</w:t>
       </w:r>
-      <w:proofErr w:type="spellEnd"/>
+      <w:r>
+        <w:rPr>
+          <w:b/>
+          <w:bCs/>
+        </w:rPr>
+        <w:t xml:space="preserve"> </w:t>
+      </w:r>
+      <w:r>
+        <w:t>Je suis connecté en tant qu’employé</w:t>
+      </w:r>
+      <w:r>
+        <w:t xml:space="preserve"> </w:t>
+      </w:r>
+      <w:r>
+        <w:t>sur la page Bills</w:t>
+      </w:r>
+    </w:p>
+    <w:p>
+      <w:pPr>
+        <w:spacing w:after="0" w:line="276" w:lineRule="auto"/>
+      </w:pPr>
+      <w:proofErr w:type="spellStart"/>
+      <w:r>
+        <w:rPr>
+          <w:b/>
+          <w:bCs/>
+        </w:rPr>
+        <w:t>When</w:t>
+      </w:r>
+      <w:proofErr w:type="spellEnd"/>
+      <w:r>
+        <w:rPr>
+          <w:b/>
+          <w:bCs/>
+        </w:rPr>
+        <w:t xml:space="preserve"> </w:t>
+      </w:r>
+      <w:r>
+        <w:t>Je clique sur l</w:t>
+      </w:r>
+      <w:r>
+        <w:t>e bouton « Nouvelle note de frais »</w:t>
+      </w:r>
+    </w:p>
+    <w:p>
+      <w:pPr>
+        <w:spacing w:after="0" w:line="276" w:lineRule="auto"/>
+      </w:pPr>
+      <w:proofErr w:type="spellStart"/>
+      <w:r>
+        <w:rPr>
+          <w:b/>
+          <w:bCs/>
+        </w:rPr>
+        <w:t>Then</w:t>
+      </w:r>
+      <w:proofErr w:type="spellEnd"/>
+      <w:r>
+        <w:rPr>
+          <w:b/>
+          <w:bCs/>
+        </w:rPr>
+        <w:t xml:space="preserve"> </w:t>
+      </w:r>
+      <w:r>
+        <w:t>Je suis envoyé s</w:t>
+      </w:r>
+      <w:r>
+        <w:t xml:space="preserve">ur la page </w:t>
+      </w:r>
+      <w:proofErr w:type="spellStart"/>
+      <w:r>
+        <w:t>NewBill</w:t>
+      </w:r>
+      <w:proofErr w:type="spellEnd"/>
+      <w:r>
+        <w:t xml:space="preserve">  </w:t>
+      </w:r>
+    </w:p>
+    <w:p>
+      <w:pPr>
+        <w:spacing w:after="0" w:line="276" w:lineRule="auto"/>
+        <w:rPr>
+          <w:b/>
+          <w:bCs/>
+          <w:sz w:val="26"/>
+          <w:szCs w:val="26"/>
+        </w:rPr>
+      </w:pPr>
+    </w:p>
+    <w:p>
+      <w:pPr>
+        <w:spacing w:after="0" w:line="276" w:lineRule="auto"/>
+        <w:rPr>
+          <w:b/>
+          <w:bCs/>
+          <w:sz w:val="26"/>
+          <w:szCs w:val="26"/>
+        </w:rPr>
+      </w:pPr>
+      <w:r>
+        <w:rPr>
+          <w:b/>
+          <w:bCs/>
+          <w:sz w:val="26"/>
+          <w:szCs w:val="26"/>
+        </w:rPr>
+        <w:t xml:space="preserve">Scénario </w:t>
+      </w:r>
+      <w:r>
+        <w:rPr>
+          <w:b/>
+          <w:bCs/>
+          <w:sz w:val="26"/>
+          <w:szCs w:val="26"/>
+        </w:rPr>
+        <w:t>8</w:t>
+      </w:r>
+    </w:p>
+    <w:p>
+      <w:pPr>
+        <w:spacing w:after="0" w:line="276" w:lineRule="auto"/>
+      </w:pPr>
+      <w:r>
+        <w:rPr>
+          <w:b/>
+          <w:bCs/>
+        </w:rPr>
+        <w:t>Given</w:t>
+      </w:r>
       <w:r>
         <w:rPr>
           <w:b/>
@@ -1116,14 +1087,13 @@
           <w:sz w:val="26"/>
           <w:szCs w:val="26"/>
         </w:rPr>
-        <w:t>8</w:t>
-      </w:r>
-    </w:p>
-    <w:p>
-      <w:pPr>
-        <w:spacing w:after="0" w:line="276" w:lineRule="auto"/>
-      </w:pPr>
-      <w:proofErr w:type="spellStart"/>
+        <w:t>9</w:t>
+      </w:r>
+    </w:p>
+    <w:p>
+      <w:pPr>
+        <w:spacing w:after="0" w:line="276" w:lineRule="auto"/>
+      </w:pPr>
       <w:r>
         <w:rPr>
           <w:b/>
@@ -1131,7 +1101,6 @@
         </w:rPr>
         <w:t>Given</w:t>
       </w:r>
-      <w:proofErr w:type="spellEnd"/>
       <w:r>
         <w:rPr>
           <w:b/>
@@ -1248,14 +1217,13 @@
           <w:sz w:val="26"/>
           <w:szCs w:val="26"/>
         </w:rPr>
-        <w:t>9</w:t>
-      </w:r>
-    </w:p>
-    <w:p>
-      <w:pPr>
-        <w:spacing w:after="0" w:line="276" w:lineRule="auto"/>
-      </w:pPr>
-      <w:proofErr w:type="spellStart"/>
+        <w:t>10</w:t>
+      </w:r>
+    </w:p>
+    <w:p>
+      <w:pPr>
+        <w:spacing w:after="0" w:line="276" w:lineRule="auto"/>
+      </w:pPr>
       <w:r>
         <w:rPr>
           <w:b/>
@@ -1263,7 +1231,6 @@
         </w:rPr>
         <w:t>Given</w:t>
       </w:r>
-      <w:proofErr w:type="spellEnd"/>
       <w:r>
         <w:rPr>
           <w:b/>
@@ -1319,10 +1286,6 @@
     <w:p>
       <w:pPr>
         <w:spacing w:after="0" w:line="276" w:lineRule="auto"/>
-        <w:rPr>
-          <w:b/>
-          <w:bCs/>
-        </w:rPr>
       </w:pPr>
       <w:proofErr w:type="spellStart"/>
       <w:r>
@@ -1352,6 +1315,258 @@
       <w:r>
         <w:t xml:space="preserve"> sur laquelle je retrouve mes anciennes notes de frais ainsi que la nouvelle précédemment ajoutée</w:t>
       </w:r>
+    </w:p>
+    <w:p>
+      <w:pPr>
+        <w:spacing w:after="0" w:line="276" w:lineRule="auto"/>
+      </w:pPr>
+    </w:p>
+    <w:p>
+      <w:pPr>
+        <w:spacing w:after="0" w:line="276" w:lineRule="auto"/>
+        <w:rPr>
+          <w:b/>
+          <w:bCs/>
+          <w:sz w:val="26"/>
+          <w:szCs w:val="26"/>
+        </w:rPr>
+      </w:pPr>
+      <w:r>
+        <w:rPr>
+          <w:b/>
+          <w:bCs/>
+          <w:sz w:val="26"/>
+          <w:szCs w:val="26"/>
+        </w:rPr>
+        <w:t xml:space="preserve">Scénario </w:t>
+      </w:r>
+      <w:r>
+        <w:rPr>
+          <w:b/>
+          <w:bCs/>
+          <w:sz w:val="26"/>
+          <w:szCs w:val="26"/>
+        </w:rPr>
+        <w:t>1</w:t>
+      </w:r>
+      <w:r>
+        <w:rPr>
+          <w:b/>
+          <w:bCs/>
+          <w:sz w:val="26"/>
+          <w:szCs w:val="26"/>
+        </w:rPr>
+        <w:t>1</w:t>
+      </w:r>
+    </w:p>
+    <w:p>
+      <w:pPr>
+        <w:spacing w:after="0" w:line="276" w:lineRule="auto"/>
+      </w:pPr>
+      <w:r>
+        <w:rPr>
+          <w:b/>
+          <w:bCs/>
+        </w:rPr>
+        <w:t xml:space="preserve">Given </w:t>
+      </w:r>
+      <w:r>
+        <w:t>Je suis c</w:t>
+      </w:r>
+      <w:r>
+        <w:t xml:space="preserve">onnecté en tant qu’employé et je suis sur la page </w:t>
+      </w:r>
+      <w:proofErr w:type="spellStart"/>
+      <w:r>
+        <w:t>NewBill</w:t>
+      </w:r>
+      <w:proofErr w:type="spellEnd"/>
+    </w:p>
+    <w:p>
+      <w:pPr>
+        <w:spacing w:after="0" w:line="276" w:lineRule="auto"/>
+      </w:pPr>
+      <w:proofErr w:type="spellStart"/>
+      <w:r>
+        <w:rPr>
+          <w:b/>
+          <w:bCs/>
+        </w:rPr>
+        <w:t>When</w:t>
+      </w:r>
+      <w:proofErr w:type="spellEnd"/>
+      <w:r>
+        <w:rPr>
+          <w:b/>
+          <w:bCs/>
+        </w:rPr>
+        <w:t xml:space="preserve"> </w:t>
+      </w:r>
+      <w:r>
+        <w:t xml:space="preserve">Je </w:t>
+      </w:r>
+      <w:r>
+        <w:t>clique sur le logo déconnexion situé tout en bas à gauche de la page</w:t>
+      </w:r>
+    </w:p>
+    <w:p>
+      <w:pPr>
+        <w:spacing w:after="0" w:line="276" w:lineRule="auto"/>
+      </w:pPr>
+      <w:proofErr w:type="spellStart"/>
+      <w:r>
+        <w:rPr>
+          <w:b/>
+          <w:bCs/>
+        </w:rPr>
+        <w:t>Then</w:t>
+      </w:r>
+      <w:proofErr w:type="spellEnd"/>
+      <w:r>
+        <w:rPr>
+          <w:b/>
+          <w:bCs/>
+        </w:rPr>
+        <w:t xml:space="preserve"> </w:t>
+      </w:r>
+      <w:r>
+        <w:t xml:space="preserve">Je suis </w:t>
+      </w:r>
+      <w:r>
+        <w:t>déconnecté et redirigé sur la page Login</w:t>
+      </w:r>
+    </w:p>
+    <w:p>
+      <w:pPr>
+        <w:spacing w:after="0" w:line="276" w:lineRule="auto"/>
+      </w:pPr>
+    </w:p>
+    <w:p>
+      <w:pPr>
+        <w:spacing w:after="0" w:line="276" w:lineRule="auto"/>
+        <w:rPr>
+          <w:b/>
+          <w:bCs/>
+          <w:sz w:val="26"/>
+          <w:szCs w:val="26"/>
+        </w:rPr>
+      </w:pPr>
+      <w:r>
+        <w:rPr>
+          <w:b/>
+          <w:bCs/>
+          <w:sz w:val="26"/>
+          <w:szCs w:val="26"/>
+        </w:rPr>
+        <w:t xml:space="preserve">Scénario </w:t>
+      </w:r>
+      <w:r>
+        <w:rPr>
+          <w:b/>
+          <w:bCs/>
+          <w:sz w:val="26"/>
+          <w:szCs w:val="26"/>
+        </w:rPr>
+        <w:t>1</w:t>
+      </w:r>
+      <w:r>
+        <w:rPr>
+          <w:b/>
+          <w:bCs/>
+          <w:sz w:val="26"/>
+          <w:szCs w:val="26"/>
+        </w:rPr>
+        <w:t>2</w:t>
+      </w:r>
+    </w:p>
+    <w:p>
+      <w:pPr>
+        <w:spacing w:after="0" w:line="276" w:lineRule="auto"/>
+      </w:pPr>
+      <w:r>
+        <w:rPr>
+          <w:b/>
+          <w:bCs/>
+        </w:rPr>
+        <w:t xml:space="preserve">Given </w:t>
+      </w:r>
+      <w:r>
+        <w:t>Je suis c</w:t>
+      </w:r>
+      <w:r>
+        <w:t xml:space="preserve">onnecté en tant qu’employé et je suis sur la page </w:t>
+      </w:r>
+      <w:r>
+        <w:t>Bills</w:t>
+      </w:r>
+    </w:p>
+    <w:p>
+      <w:pPr>
+        <w:spacing w:after="0" w:line="276" w:lineRule="auto"/>
+      </w:pPr>
+      <w:proofErr w:type="spellStart"/>
+      <w:r>
+        <w:rPr>
+          <w:b/>
+          <w:bCs/>
+        </w:rPr>
+        <w:t>When</w:t>
+      </w:r>
+      <w:proofErr w:type="spellEnd"/>
+      <w:r>
+        <w:rPr>
+          <w:b/>
+          <w:bCs/>
+        </w:rPr>
+        <w:t xml:space="preserve"> </w:t>
+      </w:r>
+      <w:r>
+        <w:t xml:space="preserve">Je </w:t>
+      </w:r>
+      <w:r>
+        <w:t>clique sur le logo déconnexion situé tout en bas à gauche de la page</w:t>
+      </w:r>
+    </w:p>
+    <w:p>
+      <w:pPr>
+        <w:spacing w:after="0" w:line="276" w:lineRule="auto"/>
+      </w:pPr>
+      <w:proofErr w:type="spellStart"/>
+      <w:r>
+        <w:rPr>
+          <w:b/>
+          <w:bCs/>
+        </w:rPr>
+        <w:t>Then</w:t>
+      </w:r>
+      <w:proofErr w:type="spellEnd"/>
+      <w:r>
+        <w:rPr>
+          <w:b/>
+          <w:bCs/>
+        </w:rPr>
+        <w:t xml:space="preserve"> </w:t>
+      </w:r>
+      <w:r>
+        <w:t xml:space="preserve">Je suis </w:t>
+      </w:r>
+      <w:r>
+        <w:t>déconnecté et redirigé sur la page Login</w:t>
+      </w:r>
+    </w:p>
+    <w:p>
+      <w:pPr>
+        <w:spacing w:after="0" w:line="276" w:lineRule="auto"/>
+      </w:pPr>
+    </w:p>
+    <w:p>
+      <w:pPr>
+        <w:spacing w:after="0" w:line="276" w:lineRule="auto"/>
+        <w:rPr>
+          <w:b/>
+          <w:bCs/>
+        </w:rPr>
+      </w:pPr>
     </w:p>
     <w:p>
       <w:pPr>

</xml_diff>